<commit_message>
test de mes droit de modif Dom
</commit_message>
<xml_diff>
--- a/dictionnaireDesDonnees.docx
+++ b/dictionnaireDesDonnees.docx
@@ -8,9 +8,16 @@
           <w:noProof/>
         </w:rPr>
       </w:pPr>
+      <w:r>
+        <w:rPr>
+          <w:noProof/>
+        </w:rPr>
+        <w:t>test</w:t>
+      </w:r>
+      <w:bookmarkStart w:id="0" w:name="_GoBack"/>
+      <w:bookmarkEnd w:id="0"/>
     </w:p>
     <w:p>
-      <w:bookmarkStart w:id="0" w:name="_GoBack"/>
       <w:r>
         <w:rPr>
           <w:noProof/>
@@ -58,7 +65,6 @@
           </wp:inline>
         </w:drawing>
       </w:r>
-      <w:bookmarkEnd w:id="0"/>
     </w:p>
     <w:sectPr>
       <w:pgSz w:w="11906" w:h="16838"/>

</xml_diff>